<commit_message>
Revise Chapter 10: apply language example formatting, update homework
- Convert language examples from <em> to <foreign> tags (181 instances across 12 HTML pages)
- Fix homework formatting: block section labels, Exercise N. numbering, <foreign> on exercise sentences
- Use <term> for first definitions (auxiliary verbs, primary/modal auxiliaries, tense, aspect types, do-support, etc.)
- Use <delete> inside <foreign> for ungrammatical examples (stative progressives, do-support errors)
- Clean up *asterisk* titles to plain text (Be, Have, Do sections)
- Add <foreign> to verb form tables, spelling rule examples, and glossary entries
- Remove stray -- placeholder from objectives
- Generate Chapter 10 Homework, Answer Key, and Overhead .docx files
- Create scripts/generate_ch10_answer_key.py

Co-Authored-By: Claude Opus 4.6 <noreply@anthropic.com>
</commit_message>
<xml_diff>
--- a/Homework/Chapter 10 Answer Key.docx
+++ b/Homework/Chapter 10 Answer Key.docx
@@ -4,572 +4,1515 @@
   <w:body>
     <w:p>
       <w:pPr>
-        <w:pStyle w:val="Title"/>
+        <w:pStyle w:val="Heading1"/>
+        <w:spacing w:before="0" w:after="120"/>
       </w:pPr>
       <w:r>
-        <w:t>ANSWER KEY</w:t>
+        <w:rPr>
+          <w:sz w:val="32"/>
+        </w:rPr>
+        <w:t>Chapter 10: Verbs Part One — Tense and Aspect</w:t>
       </w:r>
     </w:p>
-    <w:p/>
     <w:p>
       <w:pPr>
-        <w:spacing w:before="240"/>
+        <w:pStyle w:val="Heading2"/>
+        <w:spacing w:before="0" w:after="240"/>
+      </w:pPr>
+      <w:r>
+        <w:rPr>
+          <w:sz w:val="28"/>
+        </w:rPr>
+        <w:t>Answer Key</w:t>
+      </w:r>
+    </w:p>
+    <w:p>
+      <w:pPr>
+        <w:pStyle w:val="Heading3"/>
+      </w:pPr>
+      <w:r>
+        <w:rPr>
+          <w:sz w:val="24"/>
+        </w:rPr>
+        <w:t>Part 1: Identification</w:t>
+      </w:r>
+    </w:p>
+    <w:p>
+      <w:pPr>
+        <w:spacing w:before="120" w:after="60"/>
       </w:pPr>
       <w:r>
         <w:rPr>
           <w:b/>
+          <w:sz w:val="24"/>
         </w:rPr>
-        <w:t>1. The researchers have analyzed the experimental data.</w:t>
+        <w:t xml:space="preserve">Exercise 1. </w:t>
+      </w:r>
+      <w:r>
+        <w:rPr>
+          <w:i/>
+          <w:sz w:val="24"/>
+        </w:rPr>
+        <w:t>The researchers have analyzed the experimental data.</w:t>
       </w:r>
     </w:p>
     <w:p>
       <w:pPr>
-        <w:pStyle w:val="ListBullet"/>
+        <w:ind w:left="504"/>
+        <w:spacing w:before="0" w:after="40"/>
       </w:pPr>
       <w:r>
-        <w:t>Auxiliary verb(s): have</w:t>
+        <w:rPr>
+          <w:b/>
+          <w:sz w:val="24"/>
+        </w:rPr>
+        <w:t xml:space="preserve">Auxiliary verb(s): </w:t>
+      </w:r>
+      <w:r>
+        <w:rPr>
+          <w:i/>
+          <w:sz w:val="24"/>
+        </w:rPr>
+        <w:t>have</w:t>
       </w:r>
     </w:p>
     <w:p>
       <w:pPr>
-        <w:pStyle w:val="ListBullet"/>
+        <w:ind w:left="504"/>
+        <w:spacing w:before="0" w:after="40"/>
       </w:pPr>
       <w:r>
-        <w:t>Main verb: analyzed</w:t>
+        <w:rPr>
+          <w:b/>
+          <w:sz w:val="24"/>
+        </w:rPr>
+        <w:t xml:space="preserve">Main verb: </w:t>
+      </w:r>
+      <w:r>
+        <w:rPr>
+          <w:i/>
+          <w:sz w:val="24"/>
+        </w:rPr>
+        <w:t>analyzed</w:t>
       </w:r>
     </w:p>
     <w:p>
       <w:pPr>
-        <w:pStyle w:val="ListBullet"/>
+        <w:ind w:left="504"/>
+        <w:spacing w:before="0" w:after="40"/>
       </w:pPr>
       <w:r>
-        <w:t>Tense: present</w:t>
+        <w:rPr>
+          <w:b/>
+          <w:sz w:val="24"/>
+        </w:rPr>
+        <w:t xml:space="preserve">Tense: </w:t>
+      </w:r>
+      <w:r>
+        <w:rPr>
+          <w:i/>
+          <w:sz w:val="24"/>
+        </w:rPr>
+        <w:t>present</w:t>
       </w:r>
     </w:p>
     <w:p>
       <w:pPr>
-        <w:pStyle w:val="ListBullet"/>
+        <w:ind w:left="504"/>
+        <w:spacing w:before="0" w:after="40"/>
       </w:pPr>
       <w:r>
-        <w:t>Aspect: perfect</w:t>
+        <w:rPr>
+          <w:b/>
+          <w:sz w:val="24"/>
+        </w:rPr>
+        <w:t xml:space="preserve">Aspect: </w:t>
+      </w:r>
+      <w:r>
+        <w:rPr>
+          <w:i/>
+          <w:sz w:val="24"/>
+        </w:rPr>
+        <w:t>perfect</w:t>
       </w:r>
     </w:p>
     <w:p>
       <w:pPr>
-        <w:spacing w:before="240"/>
+        <w:spacing w:before="120" w:after="60"/>
       </w:pPr>
       <w:r>
         <w:rPr>
           <w:b/>
+          <w:sz w:val="24"/>
         </w:rPr>
-        <w:t>2. Yesterday, she was working in the library when I called.</w:t>
+        <w:t xml:space="preserve">Exercise 2. </w:t>
+      </w:r>
+      <w:r>
+        <w:rPr>
+          <w:i/>
+          <w:sz w:val="24"/>
+        </w:rPr>
+        <w:t>Yesterday, she was working in the library when I called.</w:t>
       </w:r>
     </w:p>
     <w:p>
       <w:pPr>
-        <w:pStyle w:val="ListBullet"/>
+        <w:ind w:left="504"/>
+        <w:spacing w:before="0" w:after="40"/>
       </w:pPr>
       <w:r>
-        <w:t>Auxiliary verb(s): was</w:t>
+        <w:rPr>
+          <w:b/>
+          <w:sz w:val="24"/>
+        </w:rPr>
+        <w:t xml:space="preserve">Auxiliary verb(s): </w:t>
+      </w:r>
+      <w:r>
+        <w:rPr>
+          <w:i/>
+          <w:sz w:val="24"/>
+        </w:rPr>
+        <w:t>was</w:t>
       </w:r>
     </w:p>
     <w:p>
       <w:pPr>
-        <w:pStyle w:val="ListBullet"/>
+        <w:ind w:left="504"/>
+        <w:spacing w:before="0" w:after="40"/>
       </w:pPr>
       <w:r>
-        <w:t>Main verb: working</w:t>
+        <w:rPr>
+          <w:b/>
+          <w:sz w:val="24"/>
+        </w:rPr>
+        <w:t xml:space="preserve">Main verb: </w:t>
+      </w:r>
+      <w:r>
+        <w:rPr>
+          <w:i/>
+          <w:sz w:val="24"/>
+        </w:rPr>
+        <w:t>working</w:t>
       </w:r>
     </w:p>
     <w:p>
       <w:pPr>
-        <w:pStyle w:val="ListBullet"/>
+        <w:ind w:left="504"/>
+        <w:spacing w:before="0" w:after="40"/>
       </w:pPr>
       <w:r>
-        <w:t>Tense: past</w:t>
+        <w:rPr>
+          <w:b/>
+          <w:sz w:val="24"/>
+        </w:rPr>
+        <w:t xml:space="preserve">Tense: </w:t>
+      </w:r>
+      <w:r>
+        <w:rPr>
+          <w:i/>
+          <w:sz w:val="24"/>
+        </w:rPr>
+        <w:t>past</w:t>
       </w:r>
     </w:p>
     <w:p>
       <w:pPr>
-        <w:pStyle w:val="ListBullet"/>
+        <w:ind w:left="504"/>
+        <w:spacing w:before="0" w:after="40"/>
       </w:pPr>
       <w:r>
-        <w:t>Aspect: progressive</w:t>
+        <w:rPr>
+          <w:b/>
+          <w:sz w:val="24"/>
+        </w:rPr>
+        <w:t xml:space="preserve">Aspect: </w:t>
+      </w:r>
+      <w:r>
+        <w:rPr>
+          <w:i/>
+          <w:sz w:val="24"/>
+        </w:rPr>
+        <w:t>progressive</w:t>
       </w:r>
     </w:p>
     <w:p>
       <w:pPr>
-        <w:spacing w:before="240"/>
+        <w:spacing w:before="120" w:after="60"/>
       </w:pPr>
       <w:r>
         <w:rPr>
           <w:b/>
+          <w:sz w:val="24"/>
         </w:rPr>
-        <w:t>3. By next month, they will have completed the entire project.</w:t>
+        <w:t xml:space="preserve">Exercise 3. </w:t>
+      </w:r>
+      <w:r>
+        <w:rPr>
+          <w:i/>
+          <w:sz w:val="24"/>
+        </w:rPr>
+        <w:t>By next month, they will have completed the entire project.</w:t>
       </w:r>
     </w:p>
     <w:p>
       <w:pPr>
-        <w:pStyle w:val="ListBullet"/>
+        <w:ind w:left="504"/>
+        <w:spacing w:before="0" w:after="40"/>
       </w:pPr>
       <w:r>
-        <w:t>Auxiliary verb(s): will, have</w:t>
+        <w:rPr>
+          <w:b/>
+          <w:sz w:val="24"/>
+        </w:rPr>
+        <w:t xml:space="preserve">Auxiliary verb(s): </w:t>
+      </w:r>
+      <w:r>
+        <w:rPr>
+          <w:i/>
+          <w:sz w:val="24"/>
+        </w:rPr>
+        <w:t>will, have</w:t>
       </w:r>
     </w:p>
     <w:p>
       <w:pPr>
-        <w:pStyle w:val="ListBullet"/>
+        <w:ind w:left="504"/>
+        <w:spacing w:before="0" w:after="40"/>
       </w:pPr>
       <w:r>
-        <w:t>Main verb: completed</w:t>
+        <w:rPr>
+          <w:b/>
+          <w:sz w:val="24"/>
+        </w:rPr>
+        <w:t xml:space="preserve">Main verb: </w:t>
+      </w:r>
+      <w:r>
+        <w:rPr>
+          <w:i/>
+          <w:sz w:val="24"/>
+        </w:rPr>
+        <w:t>completed</w:t>
       </w:r>
     </w:p>
     <w:p>
       <w:pPr>
-        <w:pStyle w:val="ListBullet"/>
+        <w:ind w:left="504"/>
+        <w:spacing w:before="0" w:after="40"/>
       </w:pPr>
       <w:r>
-        <w:t>Tense: future</w:t>
+        <w:rPr>
+          <w:b/>
+          <w:sz w:val="24"/>
+        </w:rPr>
+        <w:t xml:space="preserve">Tense: </w:t>
+      </w:r>
+      <w:r>
+        <w:rPr>
+          <w:i/>
+          <w:sz w:val="24"/>
+        </w:rPr>
+        <w:t>future</w:t>
       </w:r>
     </w:p>
     <w:p>
       <w:pPr>
-        <w:pStyle w:val="ListBullet"/>
+        <w:ind w:left="504"/>
+        <w:spacing w:before="0" w:after="40"/>
       </w:pPr>
       <w:r>
-        <w:t>Aspect: perfect</w:t>
+        <w:rPr>
+          <w:b/>
+          <w:sz w:val="24"/>
+        </w:rPr>
+        <w:t xml:space="preserve">Aspect: </w:t>
+      </w:r>
+      <w:r>
+        <w:rPr>
+          <w:i/>
+          <w:sz w:val="24"/>
+        </w:rPr>
+        <w:t>perfect</w:t>
       </w:r>
     </w:p>
     <w:p>
       <w:pPr>
-        <w:spacing w:before="240"/>
+        <w:spacing w:before="120" w:after="60"/>
       </w:pPr>
       <w:r>
         <w:rPr>
           <w:b/>
+          <w:sz w:val="24"/>
         </w:rPr>
-        <w:t>4. The professor teaches linguistics every semester.</w:t>
+        <w:t xml:space="preserve">Exercise 4. </w:t>
+      </w:r>
+      <w:r>
+        <w:rPr>
+          <w:i/>
+          <w:sz w:val="24"/>
+        </w:rPr>
+        <w:t>The professor teaches linguistics every semester.</w:t>
       </w:r>
     </w:p>
     <w:p>
       <w:pPr>
-        <w:pStyle w:val="ListBullet"/>
+        <w:ind w:left="504"/>
+        <w:spacing w:before="0" w:after="40"/>
       </w:pPr>
       <w:r>
-        <w:t>Auxiliary verb(s): none</w:t>
+        <w:rPr>
+          <w:b/>
+          <w:sz w:val="24"/>
+        </w:rPr>
+        <w:t xml:space="preserve">Auxiliary verb(s): </w:t>
+      </w:r>
+      <w:r>
+        <w:rPr>
+          <w:i/>
+          <w:sz w:val="24"/>
+        </w:rPr>
+        <w:t>none</w:t>
       </w:r>
     </w:p>
     <w:p>
       <w:pPr>
-        <w:pStyle w:val="ListBullet"/>
+        <w:ind w:left="504"/>
+        <w:spacing w:before="0" w:after="40"/>
       </w:pPr>
       <w:r>
-        <w:t>Main verb: teaches</w:t>
+        <w:rPr>
+          <w:b/>
+          <w:sz w:val="24"/>
+        </w:rPr>
+        <w:t xml:space="preserve">Main verb: </w:t>
+      </w:r>
+      <w:r>
+        <w:rPr>
+          <w:i/>
+          <w:sz w:val="24"/>
+        </w:rPr>
+        <w:t>teaches</w:t>
       </w:r>
     </w:p>
     <w:p>
       <w:pPr>
-        <w:pStyle w:val="ListBullet"/>
+        <w:ind w:left="504"/>
+        <w:spacing w:before="0" w:after="40"/>
       </w:pPr>
       <w:r>
-        <w:t>Tense: present</w:t>
+        <w:rPr>
+          <w:b/>
+          <w:sz w:val="24"/>
+        </w:rPr>
+        <w:t xml:space="preserve">Tense: </w:t>
+      </w:r>
+      <w:r>
+        <w:rPr>
+          <w:i/>
+          <w:sz w:val="24"/>
+        </w:rPr>
+        <w:t>present</w:t>
       </w:r>
     </w:p>
     <w:p>
       <w:pPr>
-        <w:pStyle w:val="ListBullet"/>
+        <w:ind w:left="504"/>
+        <w:spacing w:before="0" w:after="40"/>
       </w:pPr>
       <w:r>
-        <w:t>Aspect: simple</w:t>
+        <w:rPr>
+          <w:b/>
+          <w:sz w:val="24"/>
+        </w:rPr>
+        <w:t xml:space="preserve">Aspect: </w:t>
+      </w:r>
+      <w:r>
+        <w:rPr>
+          <w:i/>
+          <w:sz w:val="24"/>
+        </w:rPr>
+        <w:t>simple</w:t>
       </w:r>
     </w:p>
     <w:p>
       <w:pPr>
-        <w:spacing w:before="240"/>
+        <w:spacing w:before="120" w:after="60"/>
       </w:pPr>
       <w:r>
         <w:rPr>
           <w:b/>
+          <w:sz w:val="24"/>
         </w:rPr>
-        <w:t>5. The students had been studying for three hours before the test began.</w:t>
+        <w:t xml:space="preserve">Exercise 5. </w:t>
+      </w:r>
+      <w:r>
+        <w:rPr>
+          <w:i/>
+          <w:sz w:val="24"/>
+        </w:rPr>
+        <w:t>The students had been studying for three hours before the test began.</w:t>
       </w:r>
     </w:p>
     <w:p>
       <w:pPr>
-        <w:pStyle w:val="ListBullet"/>
+        <w:ind w:left="504"/>
+        <w:spacing w:before="0" w:after="40"/>
       </w:pPr>
       <w:r>
-        <w:t>Auxiliary verb(s): had, been</w:t>
+        <w:rPr>
+          <w:b/>
+          <w:sz w:val="24"/>
+        </w:rPr>
+        <w:t xml:space="preserve">Auxiliary verb(s): </w:t>
+      </w:r>
+      <w:r>
+        <w:rPr>
+          <w:i/>
+          <w:sz w:val="24"/>
+        </w:rPr>
+        <w:t>had, been</w:t>
       </w:r>
     </w:p>
     <w:p>
       <w:pPr>
-        <w:pStyle w:val="ListBullet"/>
+        <w:ind w:left="504"/>
+        <w:spacing w:before="0" w:after="40"/>
       </w:pPr>
       <w:r>
-        <w:t>Main verb: studying</w:t>
+        <w:rPr>
+          <w:b/>
+          <w:sz w:val="24"/>
+        </w:rPr>
+        <w:t xml:space="preserve">Main verb: </w:t>
+      </w:r>
+      <w:r>
+        <w:rPr>
+          <w:i/>
+          <w:sz w:val="24"/>
+        </w:rPr>
+        <w:t>studying</w:t>
       </w:r>
     </w:p>
     <w:p>
       <w:pPr>
-        <w:pStyle w:val="ListBullet"/>
+        <w:ind w:left="504"/>
+        <w:spacing w:before="0" w:after="40"/>
       </w:pPr>
       <w:r>
-        <w:t>Tense: past</w:t>
+        <w:rPr>
+          <w:b/>
+          <w:sz w:val="24"/>
+        </w:rPr>
+        <w:t xml:space="preserve">Tense: </w:t>
+      </w:r>
+      <w:r>
+        <w:rPr>
+          <w:i/>
+          <w:sz w:val="24"/>
+        </w:rPr>
+        <w:t>past</w:t>
       </w:r>
     </w:p>
     <w:p>
       <w:pPr>
-        <w:pStyle w:val="ListBullet"/>
+        <w:ind w:left="504"/>
+        <w:spacing w:before="0" w:after="40"/>
       </w:pPr>
       <w:r>
-        <w:t>Aspect: perfect progressive</w:t>
+        <w:rPr>
+          <w:b/>
+          <w:sz w:val="24"/>
+        </w:rPr>
+        <w:t xml:space="preserve">Aspect: </w:t>
+      </w:r>
+      <w:r>
+        <w:rPr>
+          <w:i/>
+          <w:sz w:val="24"/>
+        </w:rPr>
+        <w:t>perfect progressive</w:t>
       </w:r>
     </w:p>
-    <w:p/>
-    <w:p/>
     <w:p>
       <w:pPr>
-        <w:pStyle w:val="Heading1"/>
+        <w:pStyle w:val="Heading3"/>
       </w:pPr>
       <w:r>
+        <w:rPr>
+          <w:sz w:val="24"/>
+        </w:rPr>
         <w:t>Part 2: Sentence Completion</w:t>
       </w:r>
     </w:p>
     <w:p>
       <w:pPr>
-        <w:spacing w:before="240"/>
+        <w:spacing w:before="120" w:after="60"/>
       </w:pPr>
       <w:r>
         <w:rPr>
           <w:b/>
+          <w:sz w:val="24"/>
         </w:rPr>
-        <w:t>6. Present progressive: Right now, the children are playing in the park.</w:t>
+        <w:t xml:space="preserve">Exercise 6. </w:t>
+      </w:r>
+      <w:r>
+        <w:rPr>
+          <w:i/>
+          <w:sz w:val="24"/>
+        </w:rPr>
+        <w:t>Present progressive: Right now, the children ________ (play) in the park.</w:t>
       </w:r>
     </w:p>
     <w:p>
       <w:pPr>
-        <w:spacing w:before="240"/>
+        <w:ind w:left="504"/>
+        <w:spacing w:before="0" w:after="40"/>
       </w:pPr>
       <w:r>
         <w:rPr>
           <w:b/>
+          <w:sz w:val="24"/>
         </w:rPr>
-        <w:t>7. Past perfect: By the time I arrived, they had already left.</w:t>
+        <w:t xml:space="preserve">Answer: </w:t>
+      </w:r>
+      <w:r>
+        <w:rPr>
+          <w:i/>
+          <w:sz w:val="24"/>
+        </w:rPr>
+        <w:t>are playing</w:t>
       </w:r>
     </w:p>
     <w:p>
       <w:pPr>
-        <w:spacing w:before="240"/>
+        <w:spacing w:before="120" w:after="60"/>
       </w:pPr>
       <w:r>
         <w:rPr>
           <w:b/>
+          <w:sz w:val="24"/>
         </w:rPr>
-        <w:t>8. Present perfect progressive: She has been working on this project for six months.</w:t>
+        <w:t xml:space="preserve">Exercise 7. </w:t>
+      </w:r>
+      <w:r>
+        <w:rPr>
+          <w:i/>
+          <w:sz w:val="24"/>
+        </w:rPr>
+        <w:t>Past perfect: By the time I arrived, they ________ (already / leave).</w:t>
       </w:r>
     </w:p>
     <w:p>
       <w:pPr>
-        <w:spacing w:before="240"/>
+        <w:ind w:left="504"/>
+        <w:spacing w:before="0" w:after="40"/>
       </w:pPr>
       <w:r>
         <w:rPr>
           <w:b/>
+          <w:sz w:val="24"/>
         </w:rPr>
-        <w:t>9. Future progressive: At noon tomorrow, I will be meeting with the committee.</w:t>
+        <w:t xml:space="preserve">Answer: </w:t>
+      </w:r>
+      <w:r>
+        <w:rPr>
+          <w:i/>
+          <w:sz w:val="24"/>
+        </w:rPr>
+        <w:t>had already left</w:t>
       </w:r>
     </w:p>
     <w:p>
       <w:pPr>
-        <w:spacing w:before="240"/>
+        <w:spacing w:before="120" w:after="60"/>
       </w:pPr>
       <w:r>
         <w:rPr>
           <w:b/>
+          <w:sz w:val="24"/>
         </w:rPr>
-        <w:t>10. Past simple: The team finished the assignment last night.</w:t>
+        <w:t xml:space="preserve">Exercise 8. </w:t>
+      </w:r>
+      <w:r>
+        <w:rPr>
+          <w:i/>
+          <w:sz w:val="24"/>
+        </w:rPr>
+        <w:t>Present perfect progressive: She ________ (work) on this project for six months.</w:t>
       </w:r>
     </w:p>
-    <w:p/>
-    <w:p/>
     <w:p>
       <w:pPr>
-        <w:pStyle w:val="Heading1"/>
+        <w:ind w:left="504"/>
+        <w:spacing w:before="0" w:after="40"/>
       </w:pPr>
       <w:r>
+        <w:rPr>
+          <w:b/>
+          <w:sz w:val="24"/>
+        </w:rPr>
+        <w:t xml:space="preserve">Answer: </w:t>
+      </w:r>
+      <w:r>
+        <w:rPr>
+          <w:i/>
+          <w:sz w:val="24"/>
+        </w:rPr>
+        <w:t>has been working</w:t>
+      </w:r>
+    </w:p>
+    <w:p>
+      <w:pPr>
+        <w:spacing w:before="120" w:after="60"/>
+      </w:pPr>
+      <w:r>
+        <w:rPr>
+          <w:b/>
+          <w:sz w:val="24"/>
+        </w:rPr>
+        <w:t xml:space="preserve">Exercise 9. </w:t>
+      </w:r>
+      <w:r>
+        <w:rPr>
+          <w:i/>
+          <w:sz w:val="24"/>
+        </w:rPr>
+        <w:t>Future progressive: At noon tomorrow, I ________ (meet) with the committee.</w:t>
+      </w:r>
+    </w:p>
+    <w:p>
+      <w:pPr>
+        <w:ind w:left="504"/>
+        <w:spacing w:before="0" w:after="40"/>
+      </w:pPr>
+      <w:r>
+        <w:rPr>
+          <w:b/>
+          <w:sz w:val="24"/>
+        </w:rPr>
+        <w:t xml:space="preserve">Answer: </w:t>
+      </w:r>
+      <w:r>
+        <w:rPr>
+          <w:i/>
+          <w:sz w:val="24"/>
+        </w:rPr>
+        <w:t>will be meeting</w:t>
+      </w:r>
+    </w:p>
+    <w:p>
+      <w:pPr>
+        <w:spacing w:before="120" w:after="60"/>
+      </w:pPr>
+      <w:r>
+        <w:rPr>
+          <w:b/>
+          <w:sz w:val="24"/>
+        </w:rPr>
+        <w:t xml:space="preserve">Exercise 10. </w:t>
+      </w:r>
+      <w:r>
+        <w:rPr>
+          <w:i/>
+          <w:sz w:val="24"/>
+        </w:rPr>
+        <w:t>Past simple: The team ________ (finish) the assignment last night.</w:t>
+      </w:r>
+    </w:p>
+    <w:p>
+      <w:pPr>
+        <w:ind w:left="504"/>
+        <w:spacing w:before="0" w:after="40"/>
+      </w:pPr>
+      <w:r>
+        <w:rPr>
+          <w:b/>
+          <w:sz w:val="24"/>
+        </w:rPr>
+        <w:t xml:space="preserve">Answer: </w:t>
+      </w:r>
+      <w:r>
+        <w:rPr>
+          <w:i/>
+          <w:sz w:val="24"/>
+        </w:rPr>
+        <w:t>finished</w:t>
+      </w:r>
+    </w:p>
+    <w:p>
+      <w:pPr>
+        <w:pStyle w:val="Heading3"/>
+      </w:pPr>
+      <w:r>
+        <w:rPr>
+          <w:sz w:val="24"/>
+        </w:rPr>
         <w:t>Part 3: Sentence Writing</w:t>
       </w:r>
     </w:p>
     <w:p>
+      <w:pPr>
+        <w:spacing w:before="60" w:after="120"/>
+      </w:pPr>
       <w:r>
-        <w:t>Answers will vary. Sample responses:</w:t>
+        <w:rPr>
+          <w:sz w:val="24"/>
+        </w:rPr>
+        <w:t>Exercises 11–15 are open-ended. Accept any grammatically correct sentence that demonstrates the requested tense-aspect combination.</w:t>
       </w:r>
     </w:p>
     <w:p>
       <w:pPr>
-        <w:spacing w:before="240"/>
+        <w:spacing w:before="120" w:after="60"/>
       </w:pPr>
       <w:r>
         <w:rPr>
           <w:b/>
+          <w:sz w:val="24"/>
         </w:rPr>
-        <w:t>11. Present perfect (experience up to now): I have visited Paris three times.</w:t>
+        <w:t xml:space="preserve">Exercise 11. </w:t>
       </w:r>
     </w:p>
     <w:p>
       <w:pPr>
-        <w:spacing w:before="240"/>
+        <w:ind w:left="504"/>
+        <w:spacing w:before="0" w:after="40"/>
       </w:pPr>
       <w:r>
         <w:rPr>
           <w:b/>
+          <w:sz w:val="24"/>
         </w:rPr>
-        <w:t>12. Past progressive (interrupted background action): I was sleeping when the phone rang.</w:t>
+        <w:t xml:space="preserve">Structure: </w:t>
+      </w:r>
+      <w:r>
+        <w:rPr>
+          <w:sz w:val="24"/>
+        </w:rPr>
+        <w:t>Present perfect (experience up to now):</w:t>
       </w:r>
     </w:p>
     <w:p>
       <w:pPr>
-        <w:spacing w:before="240"/>
+        <w:ind w:left="504"/>
+        <w:spacing w:before="0" w:after="40"/>
+      </w:pPr>
+      <w:r>
+        <w:rPr>
+          <w:sz w:val="24"/>
+        </w:rPr>
+        <w:t>Sample: "She has traveled to Japan three times."</w:t>
+      </w:r>
+    </w:p>
+    <w:p>
+      <w:pPr>
+        <w:spacing w:before="120" w:after="60"/>
       </w:pPr>
       <w:r>
         <w:rPr>
           <w:b/>
+          <w:sz w:val="24"/>
         </w:rPr>
-        <w:t>13. Future perfect (completed before future point): By 5 p.m., she will have submitted her application.</w:t>
+        <w:t xml:space="preserve">Exercise 12. </w:t>
       </w:r>
     </w:p>
     <w:p>
       <w:pPr>
-        <w:spacing w:before="240"/>
+        <w:ind w:left="504"/>
+        <w:spacing w:before="0" w:after="40"/>
       </w:pPr>
       <w:r>
         <w:rPr>
           <w:b/>
+          <w:sz w:val="24"/>
         </w:rPr>
-        <w:t>14. Present simple (general truth): Water boils at 100 degrees Celsius.</w:t>
+        <w:t xml:space="preserve">Structure: </w:t>
+      </w:r>
+      <w:r>
+        <w:rPr>
+          <w:sz w:val="24"/>
+        </w:rPr>
+        <w:t>Past progressive (background action interrupted):</w:t>
       </w:r>
     </w:p>
     <w:p>
       <w:pPr>
-        <w:spacing w:before="240"/>
+        <w:ind w:left="504"/>
+        <w:spacing w:before="0" w:after="40"/>
+      </w:pPr>
+      <w:r>
+        <w:rPr>
+          <w:sz w:val="24"/>
+        </w:rPr>
+        <w:t>Sample: "I was reading when the doorbell rang."</w:t>
+      </w:r>
+    </w:p>
+    <w:p>
+      <w:pPr>
+        <w:spacing w:before="120" w:after="60"/>
       </w:pPr>
       <w:r>
         <w:rPr>
           <w:b/>
+          <w:sz w:val="24"/>
         </w:rPr>
-        <w:t>15. Past perfect (earlier past event): When I got to the station, the train had already departed.</w:t>
+        <w:t xml:space="preserve">Exercise 13. </w:t>
       </w:r>
     </w:p>
-    <w:p/>
-    <w:p/>
     <w:p>
       <w:pPr>
-        <w:pStyle w:val="Heading1"/>
+        <w:ind w:left="504"/>
+        <w:spacing w:before="0" w:after="40"/>
       </w:pPr>
       <w:r>
+        <w:rPr>
+          <w:b/>
+          <w:sz w:val="24"/>
+        </w:rPr>
+        <w:t xml:space="preserve">Structure: </w:t>
+      </w:r>
+      <w:r>
+        <w:rPr>
+          <w:sz w:val="24"/>
+        </w:rPr>
+        <w:t>Future perfect (action completed before future point):</w:t>
+      </w:r>
+    </w:p>
+    <w:p>
+      <w:pPr>
+        <w:ind w:left="504"/>
+        <w:spacing w:before="0" w:after="40"/>
+      </w:pPr>
+      <w:r>
+        <w:rPr>
+          <w:sz w:val="24"/>
+        </w:rPr>
+        <w:t>Sample: "By December, we will have finished the renovation."</w:t>
+      </w:r>
+    </w:p>
+    <w:p>
+      <w:pPr>
+        <w:spacing w:before="120" w:after="60"/>
+      </w:pPr>
+      <w:r>
+        <w:rPr>
+          <w:b/>
+          <w:sz w:val="24"/>
+        </w:rPr>
+        <w:t xml:space="preserve">Exercise 14. </w:t>
+      </w:r>
+    </w:p>
+    <w:p>
+      <w:pPr>
+        <w:ind w:left="504"/>
+        <w:spacing w:before="0" w:after="40"/>
+      </w:pPr>
+      <w:r>
+        <w:rPr>
+          <w:b/>
+          <w:sz w:val="24"/>
+        </w:rPr>
+        <w:t xml:space="preserve">Structure: </w:t>
+      </w:r>
+      <w:r>
+        <w:rPr>
+          <w:sz w:val="24"/>
+        </w:rPr>
+        <w:t>Present simple (general truth):</w:t>
+      </w:r>
+    </w:p>
+    <w:p>
+      <w:pPr>
+        <w:ind w:left="504"/>
+        <w:spacing w:before="0" w:after="40"/>
+      </w:pPr>
+      <w:r>
+        <w:rPr>
+          <w:sz w:val="24"/>
+        </w:rPr>
+        <w:t>Sample: "The Earth revolves around the Sun."</w:t>
+      </w:r>
+    </w:p>
+    <w:p>
+      <w:pPr>
+        <w:spacing w:before="120" w:after="60"/>
+      </w:pPr>
+      <w:r>
+        <w:rPr>
+          <w:b/>
+          <w:sz w:val="24"/>
+        </w:rPr>
+        <w:t xml:space="preserve">Exercise 15. </w:t>
+      </w:r>
+    </w:p>
+    <w:p>
+      <w:pPr>
+        <w:ind w:left="504"/>
+        <w:spacing w:before="0" w:after="40"/>
+      </w:pPr>
+      <w:r>
+        <w:rPr>
+          <w:b/>
+          <w:sz w:val="24"/>
+        </w:rPr>
+        <w:t xml:space="preserve">Structure: </w:t>
+      </w:r>
+      <w:r>
+        <w:rPr>
+          <w:sz w:val="24"/>
+        </w:rPr>
+        <w:t>Past perfect (one past event before another):</w:t>
+      </w:r>
+    </w:p>
+    <w:p>
+      <w:pPr>
+        <w:ind w:left="504"/>
+        <w:spacing w:before="0" w:after="40"/>
+      </w:pPr>
+      <w:r>
+        <w:rPr>
+          <w:sz w:val="24"/>
+        </w:rPr>
+        <w:t>Sample: "By the time the ambulance arrived, the patient had already recovered."</w:t>
+      </w:r>
+    </w:p>
+    <w:p>
+      <w:pPr>
+        <w:pStyle w:val="Heading3"/>
+      </w:pPr>
+      <w:r>
+        <w:rPr>
+          <w:sz w:val="24"/>
+        </w:rPr>
         <w:t>Part 4: Distinguishing Meaning</w:t>
       </w:r>
     </w:p>
     <w:p>
       <w:pPr>
-        <w:spacing w:before="240"/>
+        <w:spacing w:before="120" w:after="60"/>
       </w:pPr>
       <w:r>
         <w:rPr>
           <w:b/>
+          <w:sz w:val="24"/>
         </w:rPr>
-        <w:t>16.</w:t>
-      </w:r>
-    </w:p>
-    <w:p>
-      <w:r>
-        <w:t>a) She read the report. - Past simple indicates a completed past action, disconnected from the present.</w:t>
-      </w:r>
-    </w:p>
-    <w:p>
-      <w:r>
-        <w:t>b) She has read the report. - Present perfect indicates a past action with present relevance (e.g., she now knows the content and can discuss it).</w:t>
+        <w:t xml:space="preserve">Exercise 16. </w:t>
       </w:r>
     </w:p>
     <w:p>
       <w:pPr>
-        <w:spacing w:before="240"/>
+        <w:ind w:left="504"/>
+        <w:spacing w:before="60" w:after="40"/>
       </w:pPr>
       <w:r>
         <w:rPr>
           <w:b/>
+          <w:sz w:val="24"/>
         </w:rPr>
-        <w:t>17.</w:t>
+        <w:t xml:space="preserve">a) </w:t>
       </w:r>
-    </w:p>
-    <w:p>
       <w:r>
-        <w:t>a) When I arrived, they left. - Both events happened at the same time or in quick sequence.</w:t>
+        <w:rPr>
+          <w:i/>
+          <w:sz w:val="24"/>
+        </w:rPr>
+        <w:t>She read the report.</w:t>
       </w:r>
-    </w:p>
-    <w:p>
       <w:r>
-        <w:t>b) When I arrived, they had left. - They left before I arrived; I missed them.</w:t>
+        <w:rPr>
+          <w:sz w:val="24"/>
+        </w:rPr>
+        <w:t xml:space="preserve">  vs.  </w:t>
+      </w:r>
+      <w:r>
+        <w:rPr>
+          <w:b/>
+          <w:sz w:val="24"/>
+        </w:rPr>
+        <w:t xml:space="preserve">b) </w:t>
+      </w:r>
+      <w:r>
+        <w:rPr>
+          <w:i/>
+          <w:sz w:val="24"/>
+        </w:rPr>
+        <w:t>She has read the report.</w:t>
       </w:r>
     </w:p>
     <w:p>
       <w:pPr>
-        <w:spacing w:before="240"/>
+        <w:ind w:left="1008"/>
+        <w:spacing w:before="0" w:after="40"/>
+      </w:pPr>
+      <w:r>
+        <w:rPr>
+          <w:sz w:val="24"/>
+        </w:rPr>
+        <w:t>(a) Past simple — states a completed past event with no connection to now. (b) Present perfect — implies present relevance: she has read it, so she knows its contents now.</w:t>
+      </w:r>
+    </w:p>
+    <w:p>
+      <w:pPr>
+        <w:spacing w:before="120" w:after="60"/>
       </w:pPr>
       <w:r>
         <w:rPr>
           <w:b/>
+          <w:sz w:val="24"/>
         </w:rPr>
-        <w:t>18.</w:t>
+        <w:t xml:space="preserve">Exercise 17. </w:t>
       </w:r>
     </w:p>
     <w:p>
+      <w:pPr>
+        <w:ind w:left="504"/>
+        <w:spacing w:before="60" w:after="40"/>
+      </w:pPr>
       <w:r>
-        <w:t>a) He works at a bank. - Present simple indicates a permanent or habitual situation (his regular job).</w:t>
+        <w:rPr>
+          <w:b/>
+          <w:sz w:val="24"/>
+        </w:rPr>
+        <w:t xml:space="preserve">a) </w:t>
+      </w:r>
+      <w:r>
+        <w:rPr>
+          <w:i/>
+          <w:sz w:val="24"/>
+        </w:rPr>
+        <w:t>When I arrived, they left.</w:t>
+      </w:r>
+      <w:r>
+        <w:rPr>
+          <w:sz w:val="24"/>
+        </w:rPr>
+        <w:t xml:space="preserve">  vs.  </w:t>
+      </w:r>
+      <w:r>
+        <w:rPr>
+          <w:b/>
+          <w:sz w:val="24"/>
+        </w:rPr>
+        <w:t xml:space="preserve">b) </w:t>
+      </w:r>
+      <w:r>
+        <w:rPr>
+          <w:i/>
+          <w:sz w:val="24"/>
+        </w:rPr>
+        <w:t>When I arrived, they had left.</w:t>
       </w:r>
     </w:p>
     <w:p>
+      <w:pPr>
+        <w:ind w:left="1008"/>
+        <w:spacing w:before="0" w:after="40"/>
+      </w:pPr>
       <w:r>
-        <w:t>b) He is working at a bank. - Present progressive indicates a temporary situation (perhaps a summer job or contract position).</w:t>
+        <w:rPr>
+          <w:sz w:val="24"/>
+        </w:rPr>
+        <w:t>(a) Past simple for both verbs — the events happened in sequence: I arrived, then they left (my arrival may have caused their departure). (b) Past perfect "had left" — they left BEFORE I arrived; they were already gone when I got there.</w:t>
       </w:r>
     </w:p>
-    <w:p/>
-    <w:p/>
     <w:p>
       <w:pPr>
-        <w:pStyle w:val="Heading1"/>
+        <w:spacing w:before="120" w:after="60"/>
       </w:pPr>
       <w:r>
+        <w:rPr>
+          <w:b/>
+          <w:sz w:val="24"/>
+        </w:rPr>
+        <w:t xml:space="preserve">Exercise 18. </w:t>
+      </w:r>
+    </w:p>
+    <w:p>
+      <w:pPr>
+        <w:ind w:left="504"/>
+        <w:spacing w:before="60" w:after="40"/>
+      </w:pPr>
+      <w:r>
+        <w:rPr>
+          <w:b/>
+          <w:sz w:val="24"/>
+        </w:rPr>
+        <w:t xml:space="preserve">a) </w:t>
+      </w:r>
+      <w:r>
+        <w:rPr>
+          <w:i/>
+          <w:sz w:val="24"/>
+        </w:rPr>
+        <w:t>He works at a bank.</w:t>
+      </w:r>
+      <w:r>
+        <w:rPr>
+          <w:sz w:val="24"/>
+        </w:rPr>
+        <w:t xml:space="preserve">  vs.  </w:t>
+      </w:r>
+      <w:r>
+        <w:rPr>
+          <w:b/>
+          <w:sz w:val="24"/>
+        </w:rPr>
+        <w:t xml:space="preserve">b) </w:t>
+      </w:r>
+      <w:r>
+        <w:rPr>
+          <w:i/>
+          <w:sz w:val="24"/>
+        </w:rPr>
+        <w:t>He is working at a bank.</w:t>
+      </w:r>
+    </w:p>
+    <w:p>
+      <w:pPr>
+        <w:ind w:left="1008"/>
+        <w:spacing w:before="0" w:after="40"/>
+      </w:pPr>
+      <w:r>
+        <w:rPr>
+          <w:sz w:val="24"/>
+        </w:rPr>
+        <w:t>(a) Present simple — permanent or habitual situation: this is his regular job. (b) Present progressive — temporary situation: he is working there right now but it may not be permanent (e.g., a summer job or temporary assignment).</w:t>
+      </w:r>
+    </w:p>
+    <w:p>
+      <w:pPr>
+        <w:pStyle w:val="Heading3"/>
+      </w:pPr>
+      <w:r>
+        <w:rPr>
+          <w:sz w:val="24"/>
+        </w:rPr>
         <w:t>Part 5: Contextual Analysis</w:t>
       </w:r>
     </w:p>
     <w:p>
       <w:pPr>
-        <w:spacing w:before="240"/>
+        <w:spacing w:before="120" w:after="60"/>
       </w:pPr>
       <w:r>
         <w:rPr>
           <w:b/>
+          <w:sz w:val="24"/>
         </w:rPr>
-        <w:t>19. Tense-aspect identification:</w:t>
+        <w:t xml:space="preserve">Exercise 19. </w:t>
       </w:r>
     </w:p>
     <w:p>
       <w:pPr>
-        <w:pStyle w:val="ListBullet"/>
+        <w:ind w:left="504"/>
+        <w:spacing w:before="60" w:after="80"/>
       </w:pPr>
       <w:r>
-        <w:t>moved: past simple</w:t>
+        <w:rPr>
+          <w:b/>
+          <w:sz w:val="24"/>
+        </w:rPr>
+        <w:t xml:space="preserve">Passage: </w:t>
+      </w:r>
+      <w:r>
+        <w:rPr>
+          <w:i/>
+          <w:sz w:val="24"/>
+        </w:rPr>
+        <w:t>Maria moved to Boston in 2018. She has lived there ever since. When I visited her last summer, she was working on her dissertation. She has been writing it for two years now. By next June, she will have finished the entire project. After that, she will be looking for a teaching position.</w:t>
       </w:r>
     </w:p>
     <w:p>
       <w:pPr>
-        <w:pStyle w:val="ListBullet"/>
+        <w:ind w:left="1008"/>
+        <w:spacing w:before="0" w:after="40"/>
       </w:pPr>
       <w:r>
-        <w:t>has lived: present perfect</w:t>
+        <w:rPr>
+          <w:b/>
+          <w:sz w:val="24"/>
+        </w:rPr>
+        <w:t xml:space="preserve">moved: </w:t>
+      </w:r>
+      <w:r>
+        <w:rPr>
+          <w:i/>
+          <w:sz w:val="24"/>
+        </w:rPr>
+        <w:t>past simple</w:t>
       </w:r>
     </w:p>
     <w:p>
       <w:pPr>
-        <w:pStyle w:val="ListBullet"/>
+        <w:ind w:left="1008"/>
+        <w:spacing w:before="0" w:after="40"/>
       </w:pPr>
       <w:r>
-        <w:t>visited: past simple</w:t>
+        <w:rPr>
+          <w:b/>
+          <w:sz w:val="24"/>
+        </w:rPr>
+        <w:t xml:space="preserve">has lived: </w:t>
+      </w:r>
+      <w:r>
+        <w:rPr>
+          <w:i/>
+          <w:sz w:val="24"/>
+        </w:rPr>
+        <w:t>present perfect</w:t>
       </w:r>
     </w:p>
     <w:p>
       <w:pPr>
-        <w:pStyle w:val="ListBullet"/>
+        <w:ind w:left="1008"/>
+        <w:spacing w:before="0" w:after="40"/>
       </w:pPr>
       <w:r>
-        <w:t>was working: past progressive</w:t>
+        <w:rPr>
+          <w:b/>
+          <w:sz w:val="24"/>
+        </w:rPr>
+        <w:t xml:space="preserve">visited: </w:t>
+      </w:r>
+      <w:r>
+        <w:rPr>
+          <w:i/>
+          <w:sz w:val="24"/>
+        </w:rPr>
+        <w:t>past simple</w:t>
       </w:r>
     </w:p>
     <w:p>
       <w:pPr>
-        <w:pStyle w:val="ListBullet"/>
+        <w:ind w:left="1008"/>
+        <w:spacing w:before="0" w:after="40"/>
       </w:pPr>
       <w:r>
-        <w:t>has been writing: present perfect progressive</w:t>
+        <w:rPr>
+          <w:b/>
+          <w:sz w:val="24"/>
+        </w:rPr>
+        <w:t xml:space="preserve">was working: </w:t>
+      </w:r>
+      <w:r>
+        <w:rPr>
+          <w:i/>
+          <w:sz w:val="24"/>
+        </w:rPr>
+        <w:t>past progressive</w:t>
       </w:r>
     </w:p>
     <w:p>
       <w:pPr>
-        <w:pStyle w:val="ListBullet"/>
+        <w:ind w:left="1008"/>
+        <w:spacing w:before="0" w:after="40"/>
       </w:pPr>
       <w:r>
-        <w:t>will have finished: future perfect</w:t>
+        <w:rPr>
+          <w:b/>
+          <w:sz w:val="24"/>
+        </w:rPr>
+        <w:t xml:space="preserve">has been writing: </w:t>
+      </w:r>
+      <w:r>
+        <w:rPr>
+          <w:i/>
+          <w:sz w:val="24"/>
+        </w:rPr>
+        <w:t>present perfect progressive</w:t>
       </w:r>
     </w:p>
     <w:p>
       <w:pPr>
-        <w:pStyle w:val="ListBullet"/>
+        <w:ind w:left="1008"/>
+        <w:spacing w:before="0" w:after="40"/>
       </w:pPr>
       <w:r>
-        <w:t>will be looking: future progressive</w:t>
+        <w:rPr>
+          <w:b/>
+          <w:sz w:val="24"/>
+        </w:rPr>
+        <w:t xml:space="preserve">will have finished: </w:t>
+      </w:r>
+      <w:r>
+        <w:rPr>
+          <w:i/>
+          <w:sz w:val="24"/>
+        </w:rPr>
+        <w:t>future perfect</w:t>
       </w:r>
     </w:p>
     <w:p>
       <w:pPr>
-        <w:spacing w:before="240"/>
+        <w:ind w:left="1008"/>
+        <w:spacing w:before="0" w:after="40"/>
       </w:pPr>
       <w:r>
         <w:rPr>
           <w:b/>
+          <w:sz w:val="24"/>
         </w:rPr>
-        <w:t>20. The writer uses moved (past simple) because the act of moving is a completed, one-time past event. The writer uses has lived (present perfect) because the situation of living in Boston began in the past and continues to the present. The present perfect connects the past to the present moment.</w:t>
+        <w:t xml:space="preserve">will be looking: </w:t>
+      </w:r>
+      <w:r>
+        <w:rPr>
+          <w:i/>
+          <w:sz w:val="24"/>
+        </w:rPr>
+        <w:t>future progressive</w:t>
       </w:r>
     </w:p>
     <w:p>
       <w:pPr>
-        <w:spacing w:before="240"/>
+        <w:spacing w:before="120" w:after="60"/>
       </w:pPr>
       <w:r>
         <w:rPr>
           <w:b/>
+          <w:sz w:val="24"/>
         </w:rPr>
-        <w:t>21. Rewrites and meaning changes:</w:t>
-      </w:r>
-    </w:p>
-    <w:p>
-      <w:r>
-        <w:t>a) Past progressive: She was studying linguistics.</w:t>
+        <w:t xml:space="preserve">Exercise 20. </w:t>
       </w:r>
     </w:p>
     <w:p>
       <w:pPr>
-        <w:pStyle w:val="ListBullet"/>
+        <w:ind w:left="504"/>
+        <w:spacing w:before="0" w:after="40"/>
       </w:pPr>
       <w:r>
-        <w:t>Meaning change: Indicates she was in the middle of studying at a specific past time; suggests ongoing action that may no longer be happening.</w:t>
-      </w:r>
-    </w:p>
-    <w:p>
-      <w:r>
-        <w:t>b) Present perfect: She has studied linguistics.</w:t>
+        <w:rPr>
+          <w:sz w:val="24"/>
+        </w:rPr>
+        <w:t>"Moved" (past simple) presents the action as a completed event in the past — the move happened and is over. "Has lived" (present perfect) connects the past event to the present — she moved in 2018 and STILL lives there now. The writer uses past simple for the completed action of moving and present perfect for the ongoing state of living there, because the living continues into the present.</w:t>
       </w:r>
     </w:p>
     <w:p>
       <w:pPr>
-        <w:pStyle w:val="ListBullet"/>
+        <w:spacing w:before="120" w:after="60"/>
       </w:pPr>
       <w:r>
-        <w:t>Meaning change: Indicates she has completed some study of linguistics at some point up to now; suggests experience or relevance to the present.</w:t>
+        <w:rPr>
+          <w:b/>
+          <w:sz w:val="24"/>
+        </w:rPr>
+        <w:t xml:space="preserve">Exercise 21. </w:t>
       </w:r>
-    </w:p>
-    <w:p>
       <w:r>
-        <w:t>c) Future perfect: She will have studied linguistics.</w:t>
+        <w:rPr>
+          <w:i/>
+          <w:sz w:val="24"/>
+        </w:rPr>
+        <w:t>She studies linguistics.</w:t>
       </w:r>
     </w:p>
     <w:p>
       <w:pPr>
-        <w:pStyle w:val="ListBullet"/>
+        <w:ind w:left="504"/>
+        <w:spacing w:before="60" w:after="40"/>
       </w:pPr>
       <w:r>
-        <w:t>Meaning change: Indicates that by a future reference point, her study of linguistics will be completed.</w:t>
+        <w:rPr>
+          <w:b/>
+          <w:sz w:val="24"/>
+        </w:rPr>
+        <w:t>a) Past progressive:</w:t>
+      </w:r>
+    </w:p>
+    <w:p>
+      <w:pPr>
+        <w:ind w:left="1008"/>
+        <w:spacing w:before="0" w:after="40"/>
+      </w:pPr>
+      <w:r>
+        <w:rPr>
+          <w:sz w:val="24"/>
+        </w:rPr>
+        <w:t>Rewrite: "She was studying linguistics."</w:t>
+      </w:r>
+    </w:p>
+    <w:p>
+      <w:pPr>
+        <w:ind w:left="1008"/>
+        <w:spacing w:before="0" w:after="40"/>
+      </w:pPr>
+      <w:r>
+        <w:rPr>
+          <w:sz w:val="24"/>
+        </w:rPr>
+        <w:t>Meaning change: Changes from a habitual/general statement to a temporary, ongoing activity at a specific past moment.</w:t>
+      </w:r>
+    </w:p>
+    <w:p>
+      <w:pPr>
+        <w:ind w:left="504"/>
+        <w:spacing w:before="60" w:after="40"/>
+      </w:pPr>
+      <w:r>
+        <w:rPr>
+          <w:b/>
+          <w:sz w:val="24"/>
+        </w:rPr>
+        <w:t>b) Present perfect:</w:t>
+      </w:r>
+    </w:p>
+    <w:p>
+      <w:pPr>
+        <w:ind w:left="1008"/>
+        <w:spacing w:before="0" w:after="40"/>
+      </w:pPr>
+      <w:r>
+        <w:rPr>
+          <w:sz w:val="24"/>
+        </w:rPr>
+        <w:t>Rewrite: "She has studied linguistics."</w:t>
+      </w:r>
+    </w:p>
+    <w:p>
+      <w:pPr>
+        <w:ind w:left="1008"/>
+        <w:spacing w:before="0" w:after="40"/>
+      </w:pPr>
+      <w:r>
+        <w:rPr>
+          <w:sz w:val="24"/>
+        </w:rPr>
+        <w:t>Meaning change: Changes from a current habit to a completed experience with present relevance (she has this knowledge now).</w:t>
+      </w:r>
+    </w:p>
+    <w:p>
+      <w:pPr>
+        <w:ind w:left="504"/>
+        <w:spacing w:before="60" w:after="40"/>
+      </w:pPr>
+      <w:r>
+        <w:rPr>
+          <w:b/>
+          <w:sz w:val="24"/>
+        </w:rPr>
+        <w:t>c) Future perfect:</w:t>
+      </w:r>
+    </w:p>
+    <w:p>
+      <w:pPr>
+        <w:ind w:left="1008"/>
+        <w:spacing w:before="0" w:after="40"/>
+      </w:pPr>
+      <w:r>
+        <w:rPr>
+          <w:sz w:val="24"/>
+        </w:rPr>
+        <w:t>Rewrite: "She will have studied linguistics (by graduation)."</w:t>
+      </w:r>
+    </w:p>
+    <w:p>
+      <w:pPr>
+        <w:ind w:left="1008"/>
+        <w:spacing w:before="0" w:after="40"/>
+      </w:pPr>
+      <w:r>
+        <w:rPr>
+          <w:sz w:val="24"/>
+        </w:rPr>
+        <w:t>Meaning change: Projects the activity into the future as something that will be completed before a reference point.</w:t>
       </w:r>
     </w:p>
     <w:sectPr>
@@ -945,11 +1888,8 @@
     <w:name w:val="Normal"/>
     <w:qFormat/>
     <w:rsid w:val="00FC693F"/>
-    <w:pPr>
-      <w:spacing w:after="120" w:line="276" w:lineRule="auto"/>
-    </w:pPr>
     <w:rPr>
-      <w:rFonts w:ascii="Times New Roman" w:hAnsi="Times New Roman"/>
+      <w:rFonts w:ascii="Garamond" w:hAnsi="Garamond"/>
       <w:sz w:val="24"/>
     </w:rPr>
   </w:style>
@@ -1012,7 +1952,7 @@
       <w:outlineLvl w:val="0"/>
     </w:pPr>
     <w:rPr>
-      <w:rFonts w:asciiTheme="majorHAnsi" w:eastAsiaTheme="majorEastAsia" w:hAnsiTheme="majorHAnsi" w:cstheme="majorBidi"/>
+      <w:rFonts w:asciiTheme="majorHAnsi" w:eastAsiaTheme="majorEastAsia" w:hAnsiTheme="majorHAnsi" w:cstheme="majorBidi" w:ascii="Open Sans" w:hAnsi="Open Sans"/>
       <w:b/>
       <w:bCs/>
       <w:color w:val="365F91" w:themeColor="accent1" w:themeShade="BF"/>
@@ -1036,7 +1976,7 @@
       <w:outlineLvl w:val="1"/>
     </w:pPr>
     <w:rPr>
-      <w:rFonts w:asciiTheme="majorHAnsi" w:eastAsiaTheme="majorEastAsia" w:hAnsiTheme="majorHAnsi" w:cstheme="majorBidi"/>
+      <w:rFonts w:asciiTheme="majorHAnsi" w:eastAsiaTheme="majorEastAsia" w:hAnsiTheme="majorHAnsi" w:cstheme="majorBidi" w:ascii="Open Sans" w:hAnsi="Open Sans"/>
       <w:b/>
       <w:bCs/>
       <w:color w:val="4F81BD" w:themeColor="accent1"/>
@@ -1060,7 +2000,7 @@
       <w:outlineLvl w:val="2"/>
     </w:pPr>
     <w:rPr>
-      <w:rFonts w:asciiTheme="majorHAnsi" w:eastAsiaTheme="majorEastAsia" w:hAnsiTheme="majorHAnsi" w:cstheme="majorBidi"/>
+      <w:rFonts w:asciiTheme="majorHAnsi" w:eastAsiaTheme="majorEastAsia" w:hAnsiTheme="majorHAnsi" w:cstheme="majorBidi" w:ascii="Open Sans" w:hAnsi="Open Sans"/>
       <w:b/>
       <w:bCs/>
       <w:color w:val="4F81BD" w:themeColor="accent1"/>

</xml_diff>